<commit_message>
update quan ly huy dat phong
</commit_message>
<xml_diff>
--- a/Thiet ke chi tiet chuc nang he thong/[DD] [1412529]QuanLyHuyDatPhong.docx
+++ b/Thiet ke chi tiet chuc nang he thong/[DD] [1412529]QuanLyHuyDatPhong.docx
@@ -1565,6 +1565,18 @@
           <w:ilvl w:val="0"/>
           <w:numId w:val="0"/>
         </w:numPr>
+        <w:ind w:left="1440"/>
+      </w:pPr>
+      <w:bookmarkStart w:id="0" w:name="_GoBack"/>
+      <w:bookmarkEnd w:id="0"/>
+    </w:p>
+    <w:p>
+      <w:pPr>
+        <w:pStyle w:val="TuNormal"/>
+        <w:numPr>
+          <w:ilvl w:val="0"/>
+          <w:numId w:val="0"/>
+        </w:numPr>
         <w:ind w:left="1296"/>
       </w:pPr>
       <w:r>
@@ -1588,10 +1600,10 @@
             <v:path o:extrusionok="f" gradientshapeok="t" o:connecttype="rect"/>
             <o:lock v:ext="edit" aspectratio="t"/>
           </v:shapetype>
-          <v:shape id="_x0000_i1039" type="#_x0000_t75" style="width:468pt;height:375.75pt" o:ole="">
+          <v:shape id="_x0000_i1028" type="#_x0000_t75" style="width:468pt;height:375.75pt" o:ole="">
             <v:imagedata r:id="rId7" o:title=""/>
           </v:shape>
-          <o:OLEObject Type="Embed" ProgID="Visio.Drawing.15" ShapeID="_x0000_i1039" DrawAspect="Content" ObjectID="_1571311877" r:id="rId8"/>
+          <o:OLEObject Type="Embed" ProgID="Visio.Drawing.15" ShapeID="_x0000_i1028" DrawAspect="Content" ObjectID="_1571371885" r:id="rId8"/>
         </w:object>
       </w:r>
     </w:p>
@@ -1728,8 +1740,6 @@
       <w:r>
         <w:t>4</w:t>
       </w:r>
-      <w:bookmarkStart w:id="0" w:name="_GoBack"/>
-      <w:bookmarkEnd w:id="0"/>
     </w:p>
     <w:p>
       <w:pPr>
@@ -1811,10 +1821,10 @@
       </w:pPr>
       <w:r>
         <w:object w:dxaOrig="4801" w:dyaOrig="11101">
-          <v:shape id="_x0000_i1036" type="#_x0000_t75" style="width:240pt;height:555pt" o:ole="">
+          <v:shape id="_x0000_i1026" type="#_x0000_t75" style="width:240pt;height:555pt" o:ole="">
             <v:imagedata r:id="rId9" o:title=""/>
           </v:shape>
-          <o:OLEObject Type="Embed" ProgID="Visio.Drawing.15" ShapeID="_x0000_i1036" DrawAspect="Content" ObjectID="_1571311878" r:id="rId10"/>
+          <o:OLEObject Type="Embed" ProgID="Visio.Drawing.15" ShapeID="_x0000_i1026" DrawAspect="Content" ObjectID="_1571371886" r:id="rId10"/>
         </w:object>
       </w:r>
     </w:p>
@@ -5838,7 +5848,7 @@
 </file>
 
 <file path=customXml/itemProps2.xml><?xml version="1.0" encoding="utf-8"?>
-<ds:datastoreItem xmlns:ds="http://schemas.openxmlformats.org/officeDocument/2006/customXml" ds:itemID="{BC655A0B-AFA4-4A81-B7CD-CCF2FD2726EF}">
+<ds:datastoreItem xmlns:ds="http://schemas.openxmlformats.org/officeDocument/2006/customXml" ds:itemID="{27134D2D-6C98-4A68-8C4B-E98A6F5108E1}">
   <ds:schemaRefs>
     <ds:schemaRef ds:uri="http://schemas.openxmlformats.org/officeDocument/2006/bibliography"/>
   </ds:schemaRefs>

</xml_diff>